<commit_message>
Richard : Commit UC,MVC,Seq ( Receipt Setting )
</commit_message>
<xml_diff>
--- a/use case,mvc,seq(print setting).docx
+++ b/use case,mvc,seq(print setting).docx
@@ -3,16 +3,15 @@
 <w:document xmlns:wpc="http://schemas.microsoft.com/office/word/2010/wordprocessingCanvas" xmlns:mc="http://schemas.openxmlformats.org/markup-compatibility/2006" xmlns:o="urn:schemas-microsoft-com:office:office" xmlns:r="http://schemas.openxmlformats.org/officeDocument/2006/relationships" xmlns:m="http://schemas.openxmlformats.org/officeDocument/2006/math" xmlns:v="urn:schemas-microsoft-com:vml" xmlns:wp14="http://schemas.microsoft.com/office/word/2010/wordprocessingDrawing" xmlns:wp="http://schemas.openxmlformats.org/drawingml/2006/wordprocessingDrawing" xmlns:w10="urn:schemas-microsoft-com:office:word" xmlns:w="http://schemas.openxmlformats.org/wordprocessingml/2006/main" xmlns:w14="http://schemas.microsoft.com/office/word/2010/wordml" xmlns:w15="http://schemas.microsoft.com/office/word/2012/wordml" xmlns:wpg="http://schemas.microsoft.com/office/word/2010/wordprocessingGroup" xmlns:wpi="http://schemas.microsoft.com/office/word/2010/wordprocessingInk" xmlns:wne="http://schemas.microsoft.com/office/word/2006/wordml" xmlns:wps="http://schemas.microsoft.com/office/word/2010/wordprocessingShape" mc:Ignorable="w14 w15 wp14">
   <w:body>
     <w:p>
-      <w:bookmarkStart w:id="0" w:name="_GoBack"/>
       <w:r>
         <w:rPr>
           <w:noProof/>
         </w:rPr>
         <w:drawing>
           <wp:inline distT="0" distB="0" distL="0" distR="0">
-            <wp:extent cx="5549265" cy="4708525"/>
-            <wp:effectExtent l="0" t="0" r="0" b="0"/>
-            <wp:docPr id="7" name="Picture 7" descr="D:\UseCase.png"/>
+            <wp:extent cx="5541645" cy="4698365"/>
+            <wp:effectExtent l="0" t="0" r="1905" b="6985"/>
+            <wp:docPr id="1" name="Picture 1" descr="D:\UC.png"/>
             <wp:cNvGraphicFramePr>
               <a:graphicFrameLocks xmlns:a="http://schemas.openxmlformats.org/drawingml/2006/main" noChangeAspect="1"/>
             </wp:cNvGraphicFramePr>
@@ -20,7 +19,7 @@
               <a:graphicData uri="http://schemas.openxmlformats.org/drawingml/2006/picture">
                 <pic:pic xmlns:pic="http://schemas.openxmlformats.org/drawingml/2006/picture">
                   <pic:nvPicPr>
-                    <pic:cNvPr id="0" name="Picture 1" descr="D:\UseCase.png"/>
+                    <pic:cNvPr id="0" name="Picture 1" descr="D:\UC.png"/>
                     <pic:cNvPicPr>
                       <a:picLocks noChangeAspect="1" noChangeArrowheads="1"/>
                     </pic:cNvPicPr>
@@ -41,7 +40,7 @@
                   <pic:spPr bwMode="auto">
                     <a:xfrm>
                       <a:off x="0" y="0"/>
-                      <a:ext cx="5549265" cy="4708525"/>
+                      <a:ext cx="5541645" cy="4698365"/>
                     </a:xfrm>
                     <a:prstGeom prst="rect">
                       <a:avLst/>
@@ -57,83 +56,8 @@
           </wp:inline>
         </w:drawing>
       </w:r>
+      <w:bookmarkStart w:id="0" w:name="_GoBack"/>
       <w:bookmarkEnd w:id="0"/>
-    </w:p>
-    <w:p/>
-    <w:p/>
-    <w:p/>
-    <w:p>
-      <w:pPr>
-        <w:tabs>
-          <w:tab w:val="left" w:pos="3807"/>
-        </w:tabs>
-      </w:pPr>
-      <w:r>
-        <w:tab/>
-      </w:r>
-    </w:p>
-    <w:p>
-      <w:pPr>
-        <w:tabs>
-          <w:tab w:val="left" w:pos="3807"/>
-        </w:tabs>
-      </w:pPr>
-    </w:p>
-    <w:p>
-      <w:pPr>
-        <w:tabs>
-          <w:tab w:val="left" w:pos="3807"/>
-        </w:tabs>
-      </w:pPr>
-    </w:p>
-    <w:p>
-      <w:pPr>
-        <w:tabs>
-          <w:tab w:val="left" w:pos="3807"/>
-        </w:tabs>
-      </w:pPr>
-    </w:p>
-    <w:p>
-      <w:pPr>
-        <w:tabs>
-          <w:tab w:val="left" w:pos="3807"/>
-        </w:tabs>
-      </w:pPr>
-    </w:p>
-    <w:p>
-      <w:pPr>
-        <w:tabs>
-          <w:tab w:val="left" w:pos="3807"/>
-        </w:tabs>
-      </w:pPr>
-    </w:p>
-    <w:p>
-      <w:pPr>
-        <w:tabs>
-          <w:tab w:val="left" w:pos="3807"/>
-        </w:tabs>
-      </w:pPr>
-    </w:p>
-    <w:p>
-      <w:pPr>
-        <w:tabs>
-          <w:tab w:val="left" w:pos="3807"/>
-        </w:tabs>
-      </w:pPr>
-    </w:p>
-    <w:p>
-      <w:pPr>
-        <w:tabs>
-          <w:tab w:val="left" w:pos="3807"/>
-        </w:tabs>
-      </w:pPr>
-    </w:p>
-    <w:p>
-      <w:pPr>
-        <w:tabs>
-          <w:tab w:val="left" w:pos="3807"/>
-        </w:tabs>
-      </w:pPr>
       <w:r>
         <w:rPr>
           <w:noProof/>
@@ -141,9 +65,9 @@
         <w:lastRenderedPageBreak/>
         <w:drawing>
           <wp:inline distT="0" distB="0" distL="0" distR="0">
-            <wp:extent cx="3397469" cy="9374621"/>
+            <wp:extent cx="5036820" cy="6904990"/>
             <wp:effectExtent l="0" t="0" r="0" b="0"/>
-            <wp:docPr id="1" name="Picture 1" descr="D:\MVC.png"/>
+            <wp:docPr id="2" name="Picture 2" descr="D:\MVC (2).png"/>
             <wp:cNvGraphicFramePr>
               <a:graphicFrameLocks xmlns:a="http://schemas.openxmlformats.org/drawingml/2006/main" noChangeAspect="1"/>
             </wp:cNvGraphicFramePr>
@@ -151,7 +75,7 @@
               <a:graphicData uri="http://schemas.openxmlformats.org/drawingml/2006/picture">
                 <pic:pic xmlns:pic="http://schemas.openxmlformats.org/drawingml/2006/picture">
                   <pic:nvPicPr>
-                    <pic:cNvPr id="0" name="Picture 1" descr="D:\MVC.png"/>
+                    <pic:cNvPr id="0" name="Picture 2" descr="D:\MVC (2).png"/>
                     <pic:cNvPicPr>
                       <a:picLocks noChangeAspect="1" noChangeArrowheads="1"/>
                     </pic:cNvPicPr>
@@ -172,7 +96,7 @@
                   <pic:spPr bwMode="auto">
                     <a:xfrm>
                       <a:off x="0" y="0"/>
-                      <a:ext cx="3422921" cy="9444850"/>
+                      <a:ext cx="5036820" cy="6904990"/>
                     </a:xfrm>
                     <a:prstGeom prst="rect">
                       <a:avLst/>
@@ -189,6 +113,47 @@
         </w:drawing>
       </w:r>
     </w:p>
+    <w:p/>
+    <w:p/>
+    <w:p/>
+    <w:p>
+      <w:pPr>
+        <w:tabs>
+          <w:tab w:val="left" w:pos="3807"/>
+        </w:tabs>
+      </w:pPr>
+      <w:r>
+        <w:tab/>
+      </w:r>
+    </w:p>
+    <w:p>
+      <w:pPr>
+        <w:tabs>
+          <w:tab w:val="left" w:pos="3807"/>
+        </w:tabs>
+      </w:pPr>
+    </w:p>
+    <w:p>
+      <w:pPr>
+        <w:tabs>
+          <w:tab w:val="left" w:pos="3807"/>
+        </w:tabs>
+      </w:pPr>
+    </w:p>
+    <w:p>
+      <w:pPr>
+        <w:tabs>
+          <w:tab w:val="left" w:pos="3807"/>
+        </w:tabs>
+      </w:pPr>
+    </w:p>
+    <w:p>
+      <w:pPr>
+        <w:tabs>
+          <w:tab w:val="left" w:pos="3807"/>
+        </w:tabs>
+      </w:pPr>
+    </w:p>
     <w:p>
       <w:pPr>
         <w:tabs>
@@ -199,12 +164,11 @@
         <w:rPr>
           <w:noProof/>
         </w:rPr>
-        <w:lastRenderedPageBreak/>
         <w:drawing>
           <wp:inline distT="0" distB="0" distL="0" distR="0">
-            <wp:extent cx="5722620" cy="2065020"/>
-            <wp:effectExtent l="0" t="0" r="0" b="0"/>
-            <wp:docPr id="8" name="Picture 8" descr="D:\sequence(changeMessege).png"/>
+            <wp:extent cx="5730875" cy="2585720"/>
+            <wp:effectExtent l="0" t="0" r="3175" b="5080"/>
+            <wp:docPr id="6" name="Picture 6" descr="D:\sequence(changeMessege) (1).png"/>
             <wp:cNvGraphicFramePr>
               <a:graphicFrameLocks xmlns:a="http://schemas.openxmlformats.org/drawingml/2006/main" noChangeAspect="1"/>
             </wp:cNvGraphicFramePr>
@@ -212,7 +176,7 @@
               <a:graphicData uri="http://schemas.openxmlformats.org/drawingml/2006/picture">
                 <pic:pic xmlns:pic="http://schemas.openxmlformats.org/drawingml/2006/picture">
                   <pic:nvPicPr>
-                    <pic:cNvPr id="0" name="Picture 2" descr="D:\sequence(changeMessege).png"/>
+                    <pic:cNvPr id="0" name="Picture 5" descr="D:\sequence(changeMessege) (1).png"/>
                     <pic:cNvPicPr>
                       <a:picLocks noChangeAspect="1" noChangeArrowheads="1"/>
                     </pic:cNvPicPr>
@@ -233,7 +197,7 @@
                   <pic:spPr bwMode="auto">
                     <a:xfrm>
                       <a:off x="0" y="0"/>
-                      <a:ext cx="5722620" cy="2065020"/>
+                      <a:ext cx="5730875" cy="2585720"/>
                     </a:xfrm>
                     <a:prstGeom prst="rect">
                       <a:avLst/>
@@ -249,22 +213,15 @@
           </wp:inline>
         </w:drawing>
       </w:r>
-    </w:p>
-    <w:p>
-      <w:pPr>
-        <w:tabs>
-          <w:tab w:val="left" w:pos="3923"/>
-        </w:tabs>
-      </w:pPr>
       <w:r>
         <w:rPr>
           <w:noProof/>
         </w:rPr>
         <w:drawing>
           <wp:inline distT="0" distB="0" distL="0" distR="0">
-            <wp:extent cx="5722620" cy="2065020"/>
-            <wp:effectExtent l="0" t="0" r="0" b="0"/>
-            <wp:docPr id="9" name="Picture 9" descr="D:\sequence(AutoPrint).png"/>
+            <wp:extent cx="5730875" cy="2585720"/>
+            <wp:effectExtent l="0" t="0" r="3175" b="5080"/>
+            <wp:docPr id="15" name="Picture 15" descr="D:\sequence(AutoPrint) (1).png"/>
             <wp:cNvGraphicFramePr>
               <a:graphicFrameLocks xmlns:a="http://schemas.openxmlformats.org/drawingml/2006/main" noChangeAspect="1"/>
             </wp:cNvGraphicFramePr>
@@ -272,7 +229,7 @@
               <a:graphicData uri="http://schemas.openxmlformats.org/drawingml/2006/picture">
                 <pic:pic xmlns:pic="http://schemas.openxmlformats.org/drawingml/2006/picture">
                   <pic:nvPicPr>
-                    <pic:cNvPr id="0" name="Picture 3" descr="D:\sequence(AutoPrint).png"/>
+                    <pic:cNvPr id="0" name="Picture 9" descr="D:\sequence(AutoPrint) (1).png"/>
                     <pic:cNvPicPr>
                       <a:picLocks noChangeAspect="1" noChangeArrowheads="1"/>
                     </pic:cNvPicPr>
@@ -293,7 +250,7 @@
                   <pic:spPr bwMode="auto">
                     <a:xfrm>
                       <a:off x="0" y="0"/>
-                      <a:ext cx="5722620" cy="2065020"/>
+                      <a:ext cx="5730875" cy="2585720"/>
                     </a:xfrm>
                     <a:prstGeom prst="rect">
                       <a:avLst/>
@@ -316,15 +273,22 @@
           <w:tab w:val="left" w:pos="3923"/>
         </w:tabs>
       </w:pPr>
+    </w:p>
+    <w:p>
+      <w:pPr>
+        <w:tabs>
+          <w:tab w:val="left" w:pos="3923"/>
+        </w:tabs>
+      </w:pPr>
       <w:r>
         <w:rPr>
           <w:noProof/>
         </w:rPr>
         <w:drawing>
           <wp:inline distT="0" distB="0" distL="0" distR="0">
-            <wp:extent cx="5722620" cy="2065020"/>
-            <wp:effectExtent l="0" t="0" r="0" b="0"/>
-            <wp:docPr id="10" name="Picture 10" descr="D:\sequence(SizeSetting).png"/>
+            <wp:extent cx="5730875" cy="2585720"/>
+            <wp:effectExtent l="0" t="0" r="3175" b="5080"/>
+            <wp:docPr id="12" name="Picture 12" descr="D:\sequence(SizeSetting).png"/>
             <wp:cNvGraphicFramePr>
               <a:graphicFrameLocks xmlns:a="http://schemas.openxmlformats.org/drawingml/2006/main" noChangeAspect="1"/>
             </wp:cNvGraphicFramePr>
@@ -332,7 +296,7 @@
               <a:graphicData uri="http://schemas.openxmlformats.org/drawingml/2006/picture">
                 <pic:pic xmlns:pic="http://schemas.openxmlformats.org/drawingml/2006/picture">
                   <pic:nvPicPr>
-                    <pic:cNvPr id="0" name="Picture 4" descr="D:\sequence(SizeSetting).png"/>
+                    <pic:cNvPr id="0" name="Picture 6" descr="D:\sequence(SizeSetting).png"/>
                     <pic:cNvPicPr>
                       <a:picLocks noChangeAspect="1" noChangeArrowheads="1"/>
                     </pic:cNvPicPr>
@@ -353,7 +317,7 @@
                   <pic:spPr bwMode="auto">
                     <a:xfrm>
                       <a:off x="0" y="0"/>
-                      <a:ext cx="5722620" cy="2065020"/>
+                      <a:ext cx="5730875" cy="2585720"/>
                     </a:xfrm>
                     <a:prstGeom prst="rect">
                       <a:avLst/>
@@ -380,11 +344,12 @@
         <w:rPr>
           <w:noProof/>
         </w:rPr>
+        <w:lastRenderedPageBreak/>
         <w:drawing>
           <wp:inline distT="0" distB="0" distL="0" distR="0">
-            <wp:extent cx="5722620" cy="2065020"/>
-            <wp:effectExtent l="0" t="0" r="0" b="0"/>
-            <wp:docPr id="11" name="Picture 11" descr="D:\sequence(import).png"/>
+            <wp:extent cx="5730875" cy="2585720"/>
+            <wp:effectExtent l="0" t="0" r="3175" b="5080"/>
+            <wp:docPr id="14" name="Picture 14" descr="D:\sequence(import).png"/>
             <wp:cNvGraphicFramePr>
               <a:graphicFrameLocks xmlns:a="http://schemas.openxmlformats.org/drawingml/2006/main" noChangeAspect="1"/>
             </wp:cNvGraphicFramePr>
@@ -392,7 +357,7 @@
               <a:graphicData uri="http://schemas.openxmlformats.org/drawingml/2006/picture">
                 <pic:pic xmlns:pic="http://schemas.openxmlformats.org/drawingml/2006/picture">
                   <pic:nvPicPr>
-                    <pic:cNvPr id="0" name="Picture 5" descr="D:\sequence(import).png"/>
+                    <pic:cNvPr id="0" name="Picture 8" descr="D:\sequence(import).png"/>
                     <pic:cNvPicPr>
                       <a:picLocks noChangeAspect="1" noChangeArrowheads="1"/>
                     </pic:cNvPicPr>
@@ -413,7 +378,7 @@
                   <pic:spPr bwMode="auto">
                     <a:xfrm>
                       <a:off x="0" y="0"/>
-                      <a:ext cx="5722620" cy="2065020"/>
+                      <a:ext cx="5730875" cy="2585720"/>
                     </a:xfrm>
                     <a:prstGeom prst="rect">
                       <a:avLst/>

</xml_diff>